<commit_message>
- Minor change in iteration details.
</commit_message>
<xml_diff>
--- a/ smart-buy/Reports/Report 2 - Software Project Management Plan.docx
+++ b/ smart-buy/Reports/Report 2 - Software Project Management Plan.docx
@@ -127,8 +127,6 @@
           <w:rFonts w:ascii="Cambria" w:hAnsi="Cambria"/>
         </w:rPr>
       </w:pPr>
-      <w:bookmarkStart w:id="0" w:name="_GoBack"/>
-      <w:bookmarkEnd w:id="0"/>
     </w:p>
     <w:p>
       <w:pPr>
@@ -1026,7 +1024,7 @@
         <w:br w:type="page"/>
       </w:r>
     </w:p>
-    <w:bookmarkStart w:id="1" w:name="_Toc377233895" w:displacedByCustomXml="next"/>
+    <w:bookmarkStart w:id="0" w:name="_Toc377250788" w:displacedByCustomXml="next"/>
     <w:sdt>
       <w:sdtPr>
         <w:rPr>
@@ -1073,7 +1071,7 @@
             </w:rPr>
             <w:t>Contents</w:t>
           </w:r>
-          <w:bookmarkEnd w:id="1"/>
+          <w:bookmarkEnd w:id="0"/>
         </w:p>
         <w:p>
           <w:pPr>
@@ -1096,7 +1094,7 @@
           <w:r>
             <w:fldChar w:fldCharType="separate"/>
           </w:r>
-          <w:hyperlink w:anchor="_Toc377233895" w:history="1">
+          <w:hyperlink w:anchor="_Toc377250788" w:history="1">
             <w:r>
               <w:rPr>
                 <w:rStyle w:val="Hyperlink"/>
@@ -1123,7 +1121,7 @@
                 <w:noProof/>
                 <w:webHidden/>
               </w:rPr>
-              <w:instrText xml:space="preserve"> PAGEREF _Toc377233895 \h </w:instrText>
+              <w:instrText xml:space="preserve"> PAGEREF _Toc377250788 \h </w:instrText>
             </w:r>
             <w:r>
               <w:rPr>
@@ -1166,7 +1164,7 @@
               <w:lang w:val="en-GB" w:eastAsia="ja-JP"/>
             </w:rPr>
           </w:pPr>
-          <w:hyperlink w:anchor="_Toc377233896" w:history="1">
+          <w:hyperlink w:anchor="_Toc377250789" w:history="1">
             <w:r>
               <w:rPr>
                 <w:rStyle w:val="Hyperlink"/>
@@ -1193,7 +1191,7 @@
                 <w:noProof/>
                 <w:webHidden/>
               </w:rPr>
-              <w:instrText xml:space="preserve"> PAGEREF _Toc377233896 \h </w:instrText>
+              <w:instrText xml:space="preserve"> PAGEREF _Toc377250789 \h </w:instrText>
             </w:r>
             <w:r>
               <w:rPr>
@@ -1236,7 +1234,7 @@
               <w:lang w:val="en-GB" w:eastAsia="ja-JP"/>
             </w:rPr>
           </w:pPr>
-          <w:hyperlink w:anchor="_Toc377233897" w:history="1">
+          <w:hyperlink w:anchor="_Toc377250790" w:history="1">
             <w:r>
               <w:rPr>
                 <w:rStyle w:val="Hyperlink"/>
@@ -1263,7 +1261,7 @@
                 <w:noProof/>
                 <w:webHidden/>
               </w:rPr>
-              <w:instrText xml:space="preserve"> PAGEREF _Toc377233897 \h </w:instrText>
+              <w:instrText xml:space="preserve"> PAGEREF _Toc377250790 \h </w:instrText>
             </w:r>
             <w:r>
               <w:rPr>
@@ -1306,7 +1304,7 @@
               <w:lang w:val="en-GB" w:eastAsia="ja-JP"/>
             </w:rPr>
           </w:pPr>
-          <w:hyperlink w:anchor="_Toc377233898" w:history="1">
+          <w:hyperlink w:anchor="_Toc377250791" w:history="1">
             <w:r>
               <w:rPr>
                 <w:rStyle w:val="Hyperlink"/>
@@ -1333,7 +1331,7 @@
                 <w:noProof/>
                 <w:webHidden/>
               </w:rPr>
-              <w:instrText xml:space="preserve"> PAGEREF _Toc377233898 \h </w:instrText>
+              <w:instrText xml:space="preserve"> PAGEREF _Toc377250791 \h </w:instrText>
             </w:r>
             <w:r>
               <w:rPr>
@@ -1376,7 +1374,7 @@
               <w:lang w:val="en-GB" w:eastAsia="ja-JP"/>
             </w:rPr>
           </w:pPr>
-          <w:hyperlink w:anchor="_Toc377233899" w:history="1">
+          <w:hyperlink w:anchor="_Toc377250792" w:history="1">
             <w:r>
               <w:rPr>
                 <w:rStyle w:val="Hyperlink"/>
@@ -1403,7 +1401,7 @@
                 <w:noProof/>
                 <w:webHidden/>
               </w:rPr>
-              <w:instrText xml:space="preserve"> PAGEREF _Toc377233899 \h </w:instrText>
+              <w:instrText xml:space="preserve"> PAGEREF _Toc377250792 \h </w:instrText>
             </w:r>
             <w:r>
               <w:rPr>
@@ -1447,7 +1445,7 @@
               <w:lang w:val="en-GB" w:eastAsia="ja-JP"/>
             </w:rPr>
           </w:pPr>
-          <w:hyperlink w:anchor="_Toc377233900" w:history="1">
+          <w:hyperlink w:anchor="_Toc377250793" w:history="1">
             <w:r>
               <w:rPr>
                 <w:rStyle w:val="Hyperlink"/>
@@ -1489,7 +1487,7 @@
                 <w:noProof/>
                 <w:webHidden/>
               </w:rPr>
-              <w:instrText xml:space="preserve"> PAGEREF _Toc377233900 \h </w:instrText>
+              <w:instrText xml:space="preserve"> PAGEREF _Toc377250793 \h </w:instrText>
             </w:r>
             <w:r>
               <w:rPr>
@@ -1533,7 +1531,7 @@
               <w:lang w:val="en-GB" w:eastAsia="ja-JP"/>
             </w:rPr>
           </w:pPr>
-          <w:hyperlink w:anchor="_Toc377233901" w:history="1">
+          <w:hyperlink w:anchor="_Toc377250794" w:history="1">
             <w:r>
               <w:rPr>
                 <w:rStyle w:val="Hyperlink"/>
@@ -1575,7 +1573,7 @@
                 <w:noProof/>
                 <w:webHidden/>
               </w:rPr>
-              <w:instrText xml:space="preserve"> PAGEREF _Toc377233901 \h </w:instrText>
+              <w:instrText xml:space="preserve"> PAGEREF _Toc377250794 \h </w:instrText>
             </w:r>
             <w:r>
               <w:rPr>
@@ -1619,7 +1617,7 @@
               <w:lang w:val="en-GB" w:eastAsia="ja-JP"/>
             </w:rPr>
           </w:pPr>
-          <w:hyperlink w:anchor="_Toc377233902" w:history="1">
+          <w:hyperlink w:anchor="_Toc377250795" w:history="1">
             <w:r>
               <w:rPr>
                 <w:rStyle w:val="Hyperlink"/>
@@ -1661,7 +1659,7 @@
                 <w:noProof/>
                 <w:webHidden/>
               </w:rPr>
-              <w:instrText xml:space="preserve"> PAGEREF _Toc377233902 \h </w:instrText>
+              <w:instrText xml:space="preserve"> PAGEREF _Toc377250795 \h </w:instrText>
             </w:r>
             <w:r>
               <w:rPr>
@@ -1705,7 +1703,7 @@
               <w:lang w:val="en-GB" w:eastAsia="ja-JP"/>
             </w:rPr>
           </w:pPr>
-          <w:hyperlink w:anchor="_Toc377233903" w:history="1">
+          <w:hyperlink w:anchor="_Toc377250796" w:history="1">
             <w:r>
               <w:rPr>
                 <w:rStyle w:val="Hyperlink"/>
@@ -1747,7 +1745,7 @@
                 <w:noProof/>
                 <w:webHidden/>
               </w:rPr>
-              <w:instrText xml:space="preserve"> PAGEREF _Toc377233903 \h </w:instrText>
+              <w:instrText xml:space="preserve"> PAGEREF _Toc377250796 \h </w:instrText>
             </w:r>
             <w:r>
               <w:rPr>
@@ -1791,7 +1789,7 @@
               <w:lang w:val="en-GB" w:eastAsia="ja-JP"/>
             </w:rPr>
           </w:pPr>
-          <w:hyperlink w:anchor="_Toc377233904" w:history="1">
+          <w:hyperlink w:anchor="_Toc377250797" w:history="1">
             <w:r>
               <w:rPr>
                 <w:rStyle w:val="Hyperlink"/>
@@ -1833,7 +1831,7 @@
                 <w:noProof/>
                 <w:webHidden/>
               </w:rPr>
-              <w:instrText xml:space="preserve"> PAGEREF _Toc377233904 \h </w:instrText>
+              <w:instrText xml:space="preserve"> PAGEREF _Toc377250797 \h </w:instrText>
             </w:r>
             <w:r>
               <w:rPr>
@@ -1877,7 +1875,7 @@
               <w:lang w:val="en-GB" w:eastAsia="ja-JP"/>
             </w:rPr>
           </w:pPr>
-          <w:hyperlink w:anchor="_Toc377233905" w:history="1">
+          <w:hyperlink w:anchor="_Toc377250798" w:history="1">
             <w:r>
               <w:rPr>
                 <w:rStyle w:val="Hyperlink"/>
@@ -1919,7 +1917,7 @@
                 <w:noProof/>
                 <w:webHidden/>
               </w:rPr>
-              <w:instrText xml:space="preserve"> PAGEREF _Toc377233905 \h </w:instrText>
+              <w:instrText xml:space="preserve"> PAGEREF _Toc377250798 \h </w:instrText>
             </w:r>
             <w:r>
               <w:rPr>
@@ -1963,7 +1961,7 @@
               <w:lang w:val="en-GB" w:eastAsia="ja-JP"/>
             </w:rPr>
           </w:pPr>
-          <w:hyperlink w:anchor="_Toc377233906" w:history="1">
+          <w:hyperlink w:anchor="_Toc377250799" w:history="1">
             <w:r>
               <w:rPr>
                 <w:rStyle w:val="Hyperlink"/>
@@ -2005,7 +2003,7 @@
                 <w:noProof/>
                 <w:webHidden/>
               </w:rPr>
-              <w:instrText xml:space="preserve"> PAGEREF _Toc377233906 \h </w:instrText>
+              <w:instrText xml:space="preserve"> PAGEREF _Toc377250799 \h </w:instrText>
             </w:r>
             <w:r>
               <w:rPr>
@@ -2049,7 +2047,7 @@
               <w:lang w:val="en-GB" w:eastAsia="ja-JP"/>
             </w:rPr>
           </w:pPr>
-          <w:hyperlink w:anchor="_Toc377233907" w:history="1">
+          <w:hyperlink w:anchor="_Toc377250800" w:history="1">
             <w:r>
               <w:rPr>
                 <w:rStyle w:val="Hyperlink"/>
@@ -2091,7 +2089,7 @@
                 <w:noProof/>
                 <w:webHidden/>
               </w:rPr>
-              <w:instrText xml:space="preserve"> PAGEREF _Toc377233907 \h </w:instrText>
+              <w:instrText xml:space="preserve"> PAGEREF _Toc377250800 \h </w:instrText>
             </w:r>
             <w:r>
               <w:rPr>
@@ -2135,7 +2133,7 @@
               <w:lang w:val="en-GB" w:eastAsia="ja-JP"/>
             </w:rPr>
           </w:pPr>
-          <w:hyperlink w:anchor="_Toc377233908" w:history="1">
+          <w:hyperlink w:anchor="_Toc377250801" w:history="1">
             <w:r>
               <w:rPr>
                 <w:rStyle w:val="Hyperlink"/>
@@ -2177,7 +2175,7 @@
                 <w:noProof/>
                 <w:webHidden/>
               </w:rPr>
-              <w:instrText xml:space="preserve"> PAGEREF _Toc377233908 \h </w:instrText>
+              <w:instrText xml:space="preserve"> PAGEREF _Toc377250801 \h </w:instrText>
             </w:r>
             <w:r>
               <w:rPr>
@@ -2221,7 +2219,7 @@
               <w:lang w:val="en-GB" w:eastAsia="ja-JP"/>
             </w:rPr>
           </w:pPr>
-          <w:hyperlink w:anchor="_Toc377233909" w:history="1">
+          <w:hyperlink w:anchor="_Toc377250802" w:history="1">
             <w:r>
               <w:rPr>
                 <w:rStyle w:val="Hyperlink"/>
@@ -2263,7 +2261,7 @@
                 <w:noProof/>
                 <w:webHidden/>
               </w:rPr>
-              <w:instrText xml:space="preserve"> PAGEREF _Toc377233909 \h </w:instrText>
+              <w:instrText xml:space="preserve"> PAGEREF _Toc377250802 \h </w:instrText>
             </w:r>
             <w:r>
               <w:rPr>
@@ -2307,7 +2305,7 @@
               <w:lang w:val="en-GB" w:eastAsia="ja-JP"/>
             </w:rPr>
           </w:pPr>
-          <w:hyperlink w:anchor="_Toc377233910" w:history="1">
+          <w:hyperlink w:anchor="_Toc377250803" w:history="1">
             <w:r>
               <w:rPr>
                 <w:rStyle w:val="Hyperlink"/>
@@ -2349,7 +2347,7 @@
                 <w:noProof/>
                 <w:webHidden/>
               </w:rPr>
-              <w:instrText xml:space="preserve"> PAGEREF _Toc377233910 \h </w:instrText>
+              <w:instrText xml:space="preserve"> PAGEREF _Toc377250803 \h </w:instrText>
             </w:r>
             <w:r>
               <w:rPr>
@@ -2393,7 +2391,7 @@
               <w:lang w:val="en-GB" w:eastAsia="ja-JP"/>
             </w:rPr>
           </w:pPr>
-          <w:hyperlink w:anchor="_Toc377233911" w:history="1">
+          <w:hyperlink w:anchor="_Toc377250804" w:history="1">
             <w:r>
               <w:rPr>
                 <w:rStyle w:val="Hyperlink"/>
@@ -2435,7 +2433,7 @@
                 <w:noProof/>
                 <w:webHidden/>
               </w:rPr>
-              <w:instrText xml:space="preserve"> PAGEREF _Toc377233911 \h </w:instrText>
+              <w:instrText xml:space="preserve"> PAGEREF _Toc377250804 \h </w:instrText>
             </w:r>
             <w:r>
               <w:rPr>
@@ -2479,7 +2477,7 @@
               <w:lang w:val="en-GB" w:eastAsia="ja-JP"/>
             </w:rPr>
           </w:pPr>
-          <w:hyperlink w:anchor="_Toc377233912" w:history="1">
+          <w:hyperlink w:anchor="_Toc377250805" w:history="1">
             <w:r>
               <w:rPr>
                 <w:rStyle w:val="Hyperlink"/>
@@ -2521,7 +2519,7 @@
                 <w:noProof/>
                 <w:webHidden/>
               </w:rPr>
-              <w:instrText xml:space="preserve"> PAGEREF _Toc377233912 \h </w:instrText>
+              <w:instrText xml:space="preserve"> PAGEREF _Toc377250805 \h </w:instrText>
             </w:r>
             <w:r>
               <w:rPr>
@@ -2584,7 +2582,7 @@
           <w:noProof/>
         </w:rPr>
       </w:pPr>
-      <w:bookmarkStart w:id="2" w:name="_Toc377233896"/>
+      <w:bookmarkStart w:id="1" w:name="_Toc377250789"/>
       <w:r>
         <w:rPr>
           <w:sz w:val="32"/>
@@ -2592,13 +2590,15 @@
         <w:lastRenderedPageBreak/>
         <w:t>List of Tables</w:t>
       </w:r>
+      <w:bookmarkEnd w:id="1"/>
+      <w:r>
+        <w:rPr>
+          <w:sz w:val="32"/>
+        </w:rPr>
+        <w:t xml:space="preserve"> </w:t>
+      </w:r>
+      <w:bookmarkStart w:id="2" w:name="_GoBack"/>
       <w:bookmarkEnd w:id="2"/>
-      <w:r>
-        <w:rPr>
-          <w:sz w:val="32"/>
-        </w:rPr>
-        <w:t xml:space="preserve"> </w:t>
-      </w:r>
       <w:r>
         <w:rPr>
           <w:sz w:val="32"/>
@@ -2630,7 +2630,7 @@
           <w:lang w:val="en-GB" w:eastAsia="ja-JP"/>
         </w:rPr>
       </w:pPr>
-      <w:hyperlink w:anchor="_Toc377233936" w:history="1">
+      <w:hyperlink w:anchor="_Toc377250806" w:history="1">
         <w:r>
           <w:rPr>
             <w:rStyle w:val="Hyperlink"/>
@@ -2657,7 +2657,7 @@
             <w:noProof/>
             <w:webHidden/>
           </w:rPr>
-          <w:instrText xml:space="preserve"> PAGEREF _Toc377233936 \h </w:instrText>
+          <w:instrText xml:space="preserve"> PAGEREF _Toc377250806 \h </w:instrText>
         </w:r>
         <w:r>
           <w:rPr>
@@ -2700,7 +2700,7 @@
           <w:lang w:val="en-GB" w:eastAsia="ja-JP"/>
         </w:rPr>
       </w:pPr>
-      <w:hyperlink w:anchor="_Toc377233937" w:history="1">
+      <w:hyperlink w:anchor="_Toc377250807" w:history="1">
         <w:r>
           <w:rPr>
             <w:rStyle w:val="Hyperlink"/>
@@ -2727,7 +2727,7 @@
             <w:noProof/>
             <w:webHidden/>
           </w:rPr>
-          <w:instrText xml:space="preserve"> PAGEREF _Toc377233937 \h </w:instrText>
+          <w:instrText xml:space="preserve"> PAGEREF _Toc377250807 \h </w:instrText>
         </w:r>
         <w:r>
           <w:rPr>
@@ -2770,7 +2770,7 @@
           <w:lang w:val="en-GB" w:eastAsia="ja-JP"/>
         </w:rPr>
       </w:pPr>
-      <w:hyperlink w:anchor="_Toc377233938" w:history="1">
+      <w:hyperlink w:anchor="_Toc377250808" w:history="1">
         <w:r>
           <w:rPr>
             <w:rStyle w:val="Hyperlink"/>
@@ -2797,7 +2797,7 @@
             <w:noProof/>
             <w:webHidden/>
           </w:rPr>
-          <w:instrText xml:space="preserve"> PAGEREF _Toc377233938 \h </w:instrText>
+          <w:instrText xml:space="preserve"> PAGEREF _Toc377250808 \h </w:instrText>
         </w:r>
         <w:r>
           <w:rPr>
@@ -2840,7 +2840,7 @@
           <w:lang w:val="en-GB" w:eastAsia="ja-JP"/>
         </w:rPr>
       </w:pPr>
-      <w:hyperlink w:anchor="_Toc377233939" w:history="1">
+      <w:hyperlink w:anchor="_Toc377250809" w:history="1">
         <w:r>
           <w:rPr>
             <w:rStyle w:val="Hyperlink"/>
@@ -2867,7 +2867,7 @@
             <w:noProof/>
             <w:webHidden/>
           </w:rPr>
-          <w:instrText xml:space="preserve"> PAGEREF _Toc377233939 \h </w:instrText>
+          <w:instrText xml:space="preserve"> PAGEREF _Toc377250809 \h </w:instrText>
         </w:r>
         <w:r>
           <w:rPr>
@@ -2910,7 +2910,7 @@
           <w:lang w:val="en-GB" w:eastAsia="ja-JP"/>
         </w:rPr>
       </w:pPr>
-      <w:hyperlink w:anchor="_Toc377233940" w:history="1">
+      <w:hyperlink w:anchor="_Toc377250810" w:history="1">
         <w:r>
           <w:rPr>
             <w:rStyle w:val="Hyperlink"/>
@@ -2937,7 +2937,7 @@
             <w:noProof/>
             <w:webHidden/>
           </w:rPr>
-          <w:instrText xml:space="preserve"> PAGEREF _Toc377233940 \h </w:instrText>
+          <w:instrText xml:space="preserve"> PAGEREF _Toc377250810 \h </w:instrText>
         </w:r>
         <w:r>
           <w:rPr>
@@ -2980,7 +2980,7 @@
           <w:lang w:val="en-GB" w:eastAsia="ja-JP"/>
         </w:rPr>
       </w:pPr>
-      <w:hyperlink w:anchor="_Toc377233941" w:history="1">
+      <w:hyperlink w:anchor="_Toc377250811" w:history="1">
         <w:r>
           <w:rPr>
             <w:rStyle w:val="Hyperlink"/>
@@ -3007,7 +3007,7 @@
             <w:noProof/>
             <w:webHidden/>
           </w:rPr>
-          <w:instrText xml:space="preserve"> PAGEREF _Toc377233941 \h </w:instrText>
+          <w:instrText xml:space="preserve"> PAGEREF _Toc377250811 \h </w:instrText>
         </w:r>
         <w:r>
           <w:rPr>
@@ -3050,7 +3050,7 @@
           <w:lang w:val="en-GB" w:eastAsia="ja-JP"/>
         </w:rPr>
       </w:pPr>
-      <w:hyperlink w:anchor="_Toc377233942" w:history="1">
+      <w:hyperlink w:anchor="_Toc377250812" w:history="1">
         <w:r>
           <w:rPr>
             <w:rStyle w:val="Hyperlink"/>
@@ -3077,7 +3077,7 @@
             <w:noProof/>
             <w:webHidden/>
           </w:rPr>
-          <w:instrText xml:space="preserve"> PAGEREF _Toc377233942 \h </w:instrText>
+          <w:instrText xml:space="preserve"> PAGEREF _Toc377250812 \h </w:instrText>
         </w:r>
         <w:r>
           <w:rPr>
@@ -3120,7 +3120,7 @@
           <w:lang w:val="en-GB" w:eastAsia="ja-JP"/>
         </w:rPr>
       </w:pPr>
-      <w:hyperlink w:anchor="_Toc377233943" w:history="1">
+      <w:hyperlink w:anchor="_Toc377250813" w:history="1">
         <w:r>
           <w:rPr>
             <w:rStyle w:val="Hyperlink"/>
@@ -3147,7 +3147,7 @@
             <w:noProof/>
             <w:webHidden/>
           </w:rPr>
-          <w:instrText xml:space="preserve"> PAGEREF _Toc377233943 \h </w:instrText>
+          <w:instrText xml:space="preserve"> PAGEREF _Toc377250813 \h </w:instrText>
         </w:r>
         <w:r>
           <w:rPr>
@@ -3190,7 +3190,7 @@
           <w:lang w:val="en-GB" w:eastAsia="ja-JP"/>
         </w:rPr>
       </w:pPr>
-      <w:hyperlink w:anchor="_Toc377233944" w:history="1">
+      <w:hyperlink w:anchor="_Toc377250814" w:history="1">
         <w:r>
           <w:rPr>
             <w:rStyle w:val="Hyperlink"/>
@@ -3217,7 +3217,7 @@
             <w:noProof/>
             <w:webHidden/>
           </w:rPr>
-          <w:instrText xml:space="preserve"> PAGEREF _Toc377233944 \h </w:instrText>
+          <w:instrText xml:space="preserve"> PAGEREF _Toc377250814 \h </w:instrText>
         </w:r>
         <w:r>
           <w:rPr>
@@ -3237,7 +3237,7 @@
             <w:noProof/>
             <w:webHidden/>
           </w:rPr>
-          <w:t>14</w:t>
+          <w:t>13</w:t>
         </w:r>
         <w:r>
           <w:rPr>
@@ -3282,7 +3282,7 @@
           <w:sz w:val="32"/>
         </w:rPr>
       </w:pPr>
-      <w:bookmarkStart w:id="3" w:name="_Toc377233897"/>
+      <w:bookmarkStart w:id="3" w:name="_Toc377250790"/>
       <w:r>
         <w:rPr>
           <w:sz w:val="32"/>
@@ -3394,7 +3394,7 @@
           <w:sz w:val="32"/>
         </w:rPr>
       </w:pPr>
-      <w:bookmarkStart w:id="4" w:name="_Toc377233898"/>
+      <w:bookmarkStart w:id="4" w:name="_Toc377250791"/>
       <w:r>
         <w:rPr>
           <w:sz w:val="32"/>
@@ -3479,7 +3479,7 @@
         </w:numPr>
         <w:ind w:left="450" w:hanging="360"/>
       </w:pPr>
-      <w:bookmarkStart w:id="5" w:name="_Toc377233899"/>
+      <w:bookmarkStart w:id="5" w:name="_Toc377250792"/>
       <w:r>
         <w:lastRenderedPageBreak/>
         <w:t xml:space="preserve">Report No.2 </w:t>
@@ -3501,7 +3501,7 @@
         </w:numPr>
         <w:jc w:val="both"/>
       </w:pPr>
-      <w:bookmarkStart w:id="6" w:name="_Toc377233900"/>
+      <w:bookmarkStart w:id="6" w:name="_Toc377250793"/>
       <w:r>
         <w:t>Problem</w:t>
       </w:r>
@@ -3521,7 +3521,7 @@
       <w:r>
         <w:t xml:space="preserve"> </w:t>
       </w:r>
-      <w:bookmarkStart w:id="7" w:name="_Toc377233901"/>
+      <w:bookmarkStart w:id="7" w:name="_Toc377250794"/>
       <w:r>
         <w:t>Name of this Capstone Project</w:t>
       </w:r>
@@ -3580,7 +3580,7 @@
       <w:r>
         <w:t xml:space="preserve"> </w:t>
       </w:r>
-      <w:bookmarkStart w:id="8" w:name="_Toc377233902"/>
+      <w:bookmarkStart w:id="8" w:name="_Toc377250795"/>
       <w:r>
         <w:t>Problem Abstract</w:t>
       </w:r>
@@ -3607,7 +3607,7 @@
       <w:r>
         <w:t xml:space="preserve"> </w:t>
       </w:r>
-      <w:bookmarkStart w:id="9" w:name="_Toc377233903"/>
+      <w:bookmarkStart w:id="9" w:name="_Toc377250796"/>
       <w:r>
         <w:t>Project Overview</w:t>
       </w:r>
@@ -4940,7 +4940,7 @@
           <w:szCs w:val="24"/>
         </w:rPr>
       </w:pPr>
-      <w:bookmarkStart w:id="14" w:name="_Toc377233936"/>
+      <w:bookmarkStart w:id="14" w:name="_Toc377250806"/>
       <w:r>
         <w:rPr>
           <w:color w:val="auto"/>
@@ -5555,7 +5555,7 @@
           <w:szCs w:val="24"/>
         </w:rPr>
       </w:pPr>
-      <w:bookmarkStart w:id="15" w:name="_Toc377233937"/>
+      <w:bookmarkStart w:id="15" w:name="_Toc377250807"/>
       <w:r>
         <w:rPr>
           <w:color w:val="auto"/>
@@ -5801,7 +5801,7 @@
         <w:pStyle w:val="Heading2"/>
         <w:jc w:val="both"/>
       </w:pPr>
-      <w:bookmarkStart w:id="16" w:name="_Toc377233904"/>
+      <w:bookmarkStart w:id="16" w:name="_Toc377250797"/>
       <w:r>
         <w:t>Project organization</w:t>
       </w:r>
@@ -5818,7 +5818,7 @@
       <w:r>
         <w:t xml:space="preserve"> </w:t>
       </w:r>
-      <w:bookmarkStart w:id="17" w:name="_Toc377233905"/>
+      <w:bookmarkStart w:id="17" w:name="_Toc377250798"/>
       <w:r>
         <w:t>Software Process Model</w:t>
       </w:r>
@@ -6039,7 +6039,7 @@
       <w:r>
         <w:t xml:space="preserve"> </w:t>
       </w:r>
-      <w:bookmarkStart w:id="20" w:name="_Toc377233906"/>
+      <w:bookmarkStart w:id="20" w:name="_Toc377250799"/>
       <w:r>
         <w:t>Roles and responsibilities</w:t>
       </w:r>
@@ -7447,7 +7447,7 @@
           <w:szCs w:val="24"/>
         </w:rPr>
       </w:pPr>
-      <w:bookmarkStart w:id="21" w:name="_Toc377233938"/>
+      <w:bookmarkStart w:id="21" w:name="_Toc377250808"/>
       <w:r>
         <w:rPr>
           <w:color w:val="auto"/>
@@ -7531,7 +7531,7 @@
       <w:r>
         <w:t xml:space="preserve"> </w:t>
       </w:r>
-      <w:bookmarkStart w:id="22" w:name="_Toc377233907"/>
+      <w:bookmarkStart w:id="22" w:name="_Toc377250800"/>
       <w:r>
         <w:t>Tools and Techniques</w:t>
       </w:r>
@@ -7699,7 +7699,7 @@
         <w:pStyle w:val="Heading2"/>
         <w:jc w:val="both"/>
       </w:pPr>
-      <w:bookmarkStart w:id="23" w:name="_Toc377233908"/>
+      <w:bookmarkStart w:id="23" w:name="_Toc377250801"/>
       <w:r>
         <w:lastRenderedPageBreak/>
         <w:t>Project Management Plan</w:t>
@@ -7718,7 +7718,7 @@
       <w:r>
         <w:t xml:space="preserve"> </w:t>
       </w:r>
-      <w:bookmarkStart w:id="24" w:name="_Toc377233909"/>
+      <w:bookmarkStart w:id="24" w:name="_Toc377250802"/>
       <w:r>
         <w:t>Iteration</w:t>
       </w:r>
@@ -8327,7 +8327,7 @@
                 <w:sz w:val="24"/>
                 <w:szCs w:val="24"/>
               </w:rPr>
-              <w:t>25</w:t>
+              <w:t>30</w:t>
             </w:r>
             <w:r>
               <w:rPr>
@@ -8495,23 +8495,6 @@
                 <w:sz w:val="24"/>
                 <w:szCs w:val="24"/>
               </w:rPr>
-              <w:t>- Manage user accounts.</w:t>
-            </w:r>
-          </w:p>
-          <w:p>
-            <w:pPr>
-              <w:rPr>
-                <w:rFonts w:ascii="Cambria" w:hAnsi="Cambria"/>
-                <w:sz w:val="24"/>
-                <w:szCs w:val="24"/>
-              </w:rPr>
-            </w:pPr>
-            <w:r>
-              <w:rPr>
-                <w:rFonts w:ascii="Cambria" w:hAnsi="Cambria"/>
-                <w:sz w:val="24"/>
-                <w:szCs w:val="24"/>
-              </w:rPr>
               <w:t>- Let user update price for current day.</w:t>
             </w:r>
           </w:p>
@@ -8573,7 +8556,15 @@
                 <w:sz w:val="24"/>
                 <w:szCs w:val="24"/>
               </w:rPr>
-              <w:t>40 man-days</w:t>
+              <w:t>30</w:t>
+            </w:r>
+            <w:r>
+              <w:rPr>
+                <w:rFonts w:ascii="Cambria" w:hAnsi="Cambria"/>
+                <w:sz w:val="24"/>
+                <w:szCs w:val="24"/>
+              </w:rPr>
+              <w:t xml:space="preserve"> man-days</w:t>
             </w:r>
           </w:p>
         </w:tc>
@@ -8887,17 +8878,72 @@
                 <w:sz w:val="24"/>
                 <w:szCs w:val="24"/>
               </w:rPr>
-              <w:t xml:space="preserve"> manageme</w:t>
-            </w:r>
-            <w:r>
-              <w:rPr>
-                <w:rFonts w:ascii="Cambria" w:hAnsi="Cambria"/>
-                <w:b/>
+              <w:t xml:space="preserve"> and User Account</w:t>
+            </w:r>
+            <w:r>
+              <w:rPr>
+                <w:rFonts w:ascii="Cambria" w:hAnsi="Cambria"/>
+                <w:b/>
+                <w:sz w:val="24"/>
+                <w:szCs w:val="24"/>
+              </w:rPr>
+              <w:t xml:space="preserve"> management</w:t>
+            </w:r>
+          </w:p>
+        </w:tc>
+        <w:tc>
+          <w:tcPr>
+            <w:tcW w:w="0" w:type="auto"/>
+          </w:tcPr>
+          <w:p>
+            <w:pPr>
+              <w:rPr>
+                <w:rFonts w:ascii="Cambria" w:hAnsi="Cambria"/>
+                <w:sz w:val="24"/>
+                <w:szCs w:val="24"/>
+              </w:rPr>
+            </w:pPr>
+            <w:r>
+              <w:rPr>
+                <w:rFonts w:ascii="Cambria" w:hAnsi="Cambria"/>
+                <w:sz w:val="24"/>
+                <w:szCs w:val="24"/>
+              </w:rPr>
+              <w:t>-</w:t>
+            </w:r>
+            <w:r>
+              <w:rPr>
+                <w:rFonts w:ascii="Cambria" w:hAnsi="Cambria"/>
+                <w:sz w:val="24"/>
+                <w:szCs w:val="24"/>
+              </w:rPr>
+              <w:t xml:space="preserve"> Manage markets in the system.</w:t>
+            </w:r>
+          </w:p>
+          <w:p>
+            <w:pPr>
+              <w:rPr>
+                <w:rFonts w:ascii="Cambria" w:hAnsi="Cambria"/>
+                <w:sz w:val="24"/>
+                <w:szCs w:val="24"/>
+              </w:rPr>
+            </w:pPr>
+            <w:r>
+              <w:rPr>
+                <w:rFonts w:ascii="Cambria" w:hAnsi="Cambria"/>
+                <w:sz w:val="24"/>
+                <w:szCs w:val="24"/>
+              </w:rPr>
+              <w:t xml:space="preserve">- Manage user </w:t>
+            </w:r>
+            <w:r>
+              <w:rPr>
+                <w:rFonts w:ascii="Cambria" w:hAnsi="Cambria"/>
                 <w:sz w:val="24"/>
                 <w:szCs w:val="24"/>
               </w:rPr>
               <w:lastRenderedPageBreak/>
-              <w:t>nt</w:t>
+              <w:t>accounts in the system</w:t>
             </w:r>
           </w:p>
         </w:tc>
@@ -8928,7 +8974,24 @@
                 <w:sz w:val="24"/>
                 <w:szCs w:val="24"/>
               </w:rPr>
-              <w:t xml:space="preserve"> Manage markets in </w:t>
+              <w:t xml:space="preserve"> Market management system.</w:t>
+            </w:r>
+          </w:p>
+          <w:p>
+            <w:pPr>
+              <w:rPr>
+                <w:rFonts w:ascii="Cambria" w:hAnsi="Cambria"/>
+                <w:sz w:val="24"/>
+                <w:szCs w:val="24"/>
+              </w:rPr>
+            </w:pPr>
+            <w:r>
+              <w:rPr>
+                <w:rFonts w:ascii="Cambria" w:hAnsi="Cambria"/>
+                <w:sz w:val="24"/>
+                <w:szCs w:val="24"/>
+              </w:rPr>
+              <w:t xml:space="preserve">- User account </w:t>
             </w:r>
             <w:r>
               <w:rPr>
@@ -8937,7 +9000,7 @@
                 <w:szCs w:val="24"/>
               </w:rPr>
               <w:lastRenderedPageBreak/>
-              <w:t>the system.</w:t>
+              <w:t>management system.</w:t>
             </w:r>
           </w:p>
         </w:tc>
@@ -8960,15 +9023,76 @@
                 <w:szCs w:val="24"/>
               </w:rPr>
               <w:lastRenderedPageBreak/>
-              <w:t>-</w:t>
-            </w:r>
-            <w:r>
-              <w:rPr>
-                <w:rFonts w:ascii="Cambria" w:hAnsi="Cambria"/>
-                <w:sz w:val="24"/>
-                <w:szCs w:val="24"/>
-              </w:rPr>
-              <w:t xml:space="preserve"> Market managemen</w:t>
+              <w:t>15</w:t>
+            </w:r>
+            <w:r>
+              <w:rPr>
+                <w:rFonts w:ascii="Cambria" w:hAnsi="Cambria"/>
+                <w:sz w:val="24"/>
+                <w:szCs w:val="24"/>
+              </w:rPr>
+              <w:t xml:space="preserve"> man-days</w:t>
+            </w:r>
+          </w:p>
+        </w:tc>
+        <w:tc>
+          <w:tcPr>
+            <w:tcW w:w="0" w:type="auto"/>
+          </w:tcPr>
+          <w:p>
+            <w:pPr>
+              <w:rPr>
+                <w:rFonts w:ascii="Cambria" w:hAnsi="Cambria"/>
+                <w:sz w:val="24"/>
+                <w:szCs w:val="24"/>
+              </w:rPr>
+            </w:pPr>
+            <w:r>
+              <w:rPr>
+                <w:rFonts w:ascii="Cambria" w:hAnsi="Cambria"/>
+                <w:sz w:val="24"/>
+                <w:szCs w:val="24"/>
+              </w:rPr>
+              <w:t>N/A</w:t>
+            </w:r>
+          </w:p>
+        </w:tc>
+        <w:tc>
+          <w:tcPr>
+            <w:tcW w:w="0" w:type="auto"/>
+          </w:tcPr>
+          <w:p>
+            <w:pPr>
+              <w:rPr>
+                <w:rFonts w:ascii="Cambria" w:hAnsi="Cambria"/>
+                <w:sz w:val="24"/>
+                <w:szCs w:val="24"/>
+              </w:rPr>
+            </w:pPr>
+            <w:r>
+              <w:rPr>
+                <w:rFonts w:ascii="Cambria" w:hAnsi="Cambria"/>
+                <w:sz w:val="24"/>
+                <w:szCs w:val="24"/>
+              </w:rPr>
+              <w:t>Lack of experience.</w:t>
+            </w:r>
+          </w:p>
+          <w:p>
+            <w:pPr>
+              <w:rPr>
+                <w:rFonts w:ascii="Cambria" w:hAnsi="Cambria"/>
+                <w:sz w:val="24"/>
+                <w:szCs w:val="24"/>
+              </w:rPr>
+            </w:pPr>
+            <w:r>
+              <w:rPr>
+                <w:rFonts w:ascii="Cambria" w:hAnsi="Cambria"/>
+                <w:sz w:val="24"/>
+                <w:szCs w:val="24"/>
+              </w:rPr>
+              <w:t>Not have a clear understandin</w:t>
             </w:r>
             <w:r>
               <w:rPr>
@@ -8977,108 +9101,7 @@
                 <w:szCs w:val="24"/>
               </w:rPr>
               <w:lastRenderedPageBreak/>
-              <w:t>t system.</w:t>
-            </w:r>
-          </w:p>
-        </w:tc>
-        <w:tc>
-          <w:tcPr>
-            <w:tcW w:w="0" w:type="auto"/>
-          </w:tcPr>
-          <w:p>
-            <w:pPr>
-              <w:rPr>
-                <w:rFonts w:ascii="Cambria" w:hAnsi="Cambria"/>
-                <w:sz w:val="24"/>
-                <w:szCs w:val="24"/>
-              </w:rPr>
-            </w:pPr>
-            <w:r>
-              <w:rPr>
-                <w:rFonts w:ascii="Cambria" w:hAnsi="Cambria"/>
-                <w:sz w:val="24"/>
-                <w:szCs w:val="24"/>
-              </w:rPr>
-              <w:lastRenderedPageBreak/>
-              <w:t>2</w:t>
-            </w:r>
-            <w:r>
-              <w:rPr>
-                <w:rFonts w:ascii="Cambria" w:hAnsi="Cambria"/>
-                <w:sz w:val="24"/>
-                <w:szCs w:val="24"/>
-              </w:rPr>
-              <w:t>0</w:t>
-            </w:r>
-            <w:r>
-              <w:rPr>
-                <w:rFonts w:ascii="Cambria" w:hAnsi="Cambria"/>
-                <w:sz w:val="24"/>
-                <w:szCs w:val="24"/>
-              </w:rPr>
-              <w:t xml:space="preserve"> man-days</w:t>
-            </w:r>
-          </w:p>
-        </w:tc>
-        <w:tc>
-          <w:tcPr>
-            <w:tcW w:w="0" w:type="auto"/>
-          </w:tcPr>
-          <w:p>
-            <w:pPr>
-              <w:rPr>
-                <w:rFonts w:ascii="Cambria" w:hAnsi="Cambria"/>
-                <w:sz w:val="24"/>
-                <w:szCs w:val="24"/>
-              </w:rPr>
-            </w:pPr>
-            <w:r>
-              <w:rPr>
-                <w:rFonts w:ascii="Cambria" w:hAnsi="Cambria"/>
-                <w:sz w:val="24"/>
-                <w:szCs w:val="24"/>
-              </w:rPr>
-              <w:t>N/A</w:t>
-            </w:r>
-          </w:p>
-        </w:tc>
-        <w:tc>
-          <w:tcPr>
-            <w:tcW w:w="0" w:type="auto"/>
-          </w:tcPr>
-          <w:p>
-            <w:pPr>
-              <w:rPr>
-                <w:rFonts w:ascii="Cambria" w:hAnsi="Cambria"/>
-                <w:sz w:val="24"/>
-                <w:szCs w:val="24"/>
-              </w:rPr>
-            </w:pPr>
-            <w:r>
-              <w:rPr>
-                <w:rFonts w:ascii="Cambria" w:hAnsi="Cambria"/>
-                <w:sz w:val="24"/>
-                <w:szCs w:val="24"/>
-              </w:rPr>
-              <w:t>Lack of experience.</w:t>
-            </w:r>
-          </w:p>
-          <w:p>
-            <w:pPr>
-              <w:rPr>
-                <w:rFonts w:ascii="Cambria" w:hAnsi="Cambria"/>
-                <w:sz w:val="24"/>
-                <w:szCs w:val="24"/>
-              </w:rPr>
-            </w:pPr>
-            <w:r>
-              <w:rPr>
-                <w:rFonts w:ascii="Cambria" w:hAnsi="Cambria"/>
-                <w:sz w:val="24"/>
-                <w:szCs w:val="24"/>
-              </w:rPr>
-              <w:lastRenderedPageBreak/>
-              <w:t xml:space="preserve">Not have a clear understanding about business process.   </w:t>
+              <w:t xml:space="preserve">g about business process.   </w:t>
             </w:r>
           </w:p>
         </w:tc>
@@ -9095,7 +9118,7 @@
           <w:szCs w:val="24"/>
         </w:rPr>
       </w:pPr>
-      <w:bookmarkStart w:id="25" w:name="_Toc377233939"/>
+      <w:bookmarkStart w:id="25" w:name="_Toc377250809"/>
       <w:r>
         <w:rPr>
           <w:color w:val="auto"/>
@@ -9163,7 +9186,7 @@
       <w:r>
         <w:t xml:space="preserve"> </w:t>
       </w:r>
-      <w:bookmarkStart w:id="26" w:name="_Toc377233910"/>
+      <w:bookmarkStart w:id="26" w:name="_Toc377250803"/>
       <w:r>
         <w:t>Iteration Detail</w:t>
       </w:r>
@@ -9977,7 +10000,7 @@
           <w:szCs w:val="24"/>
         </w:rPr>
       </w:pPr>
-      <w:bookmarkStart w:id="27" w:name="_Toc377233940"/>
+      <w:bookmarkStart w:id="27" w:name="_Toc377250810"/>
       <w:r>
         <w:rPr>
           <w:color w:val="auto"/>
@@ -10898,7 +10921,7 @@
           <w:szCs w:val="24"/>
         </w:rPr>
       </w:pPr>
-      <w:bookmarkStart w:id="28" w:name="_Toc377233941"/>
+      <w:bookmarkStart w:id="28" w:name="_Toc377250811"/>
       <w:r>
         <w:rPr>
           <w:color w:val="auto"/>
@@ -10991,7 +11014,6 @@
         </w:numPr>
       </w:pPr>
       <w:r>
-        <w:lastRenderedPageBreak/>
         <w:t>Phase 3</w:t>
       </w:r>
       <w:r>
@@ -11107,6 +11129,7 @@
                 <w:sz w:val="24"/>
                 <w:szCs w:val="24"/>
               </w:rPr>
+              <w:lastRenderedPageBreak/>
               <w:t>1. Identifying  R</w:t>
             </w:r>
             <w:r>
@@ -11934,7 +11957,7 @@
           <w:szCs w:val="24"/>
         </w:rPr>
       </w:pPr>
-      <w:bookmarkStart w:id="29" w:name="_Toc377233942"/>
+      <w:bookmarkStart w:id="29" w:name="_Toc377250812"/>
       <w:r>
         <w:rPr>
           <w:color w:val="auto"/>
@@ -12646,7 +12669,7 @@
           <w:szCs w:val="24"/>
         </w:rPr>
       </w:pPr>
-      <w:bookmarkStart w:id="30" w:name="_Toc377233943"/>
+      <w:bookmarkStart w:id="30" w:name="_Toc377250813"/>
       <w:r>
         <w:rPr>
           <w:color w:val="auto"/>
@@ -13295,7 +13318,6 @@
                 <w:sz w:val="24"/>
                 <w:szCs w:val="24"/>
               </w:rPr>
-              <w:lastRenderedPageBreak/>
               <w:t xml:space="preserve">Installation Guide, Manual </w:t>
             </w:r>
           </w:p>
@@ -13336,7 +13358,6 @@
                 <w:sz w:val="24"/>
                 <w:szCs w:val="24"/>
               </w:rPr>
-              <w:lastRenderedPageBreak/>
               <w:t>TrietDHA</w:t>
             </w:r>
             <w:proofErr w:type="spellEnd"/>
@@ -13373,7 +13394,6 @@
                 <w:sz w:val="24"/>
                 <w:szCs w:val="24"/>
               </w:rPr>
-              <w:lastRenderedPageBreak/>
               <w:t>HoangDH</w:t>
             </w:r>
             <w:proofErr w:type="spellEnd"/>
@@ -13410,14 +13430,13 @@
           <w:szCs w:val="24"/>
         </w:rPr>
       </w:pPr>
-      <w:bookmarkStart w:id="31" w:name="_Toc377233944"/>
+      <w:bookmarkStart w:id="31" w:name="_Toc377250814"/>
       <w:r>
         <w:rPr>
           <w:color w:val="auto"/>
           <w:sz w:val="24"/>
           <w:szCs w:val="24"/>
         </w:rPr>
-        <w:lastRenderedPageBreak/>
         <w:t xml:space="preserve">Table </w:t>
       </w:r>
       <w:r>
@@ -13484,8 +13503,9 @@
         <w:pStyle w:val="Heading3"/>
         <w:jc w:val="both"/>
       </w:pPr>
-      <w:bookmarkStart w:id="32" w:name="_Toc377233911"/>
-      <w:r>
+      <w:bookmarkStart w:id="32" w:name="_Toc377250804"/>
+      <w:r>
+        <w:lastRenderedPageBreak/>
         <w:t>All Meeting Minutes</w:t>
       </w:r>
       <w:bookmarkEnd w:id="32"/>
@@ -13537,7 +13557,7 @@
         <w:pStyle w:val="Heading2"/>
         <w:jc w:val="both"/>
       </w:pPr>
-      <w:bookmarkStart w:id="33" w:name="_Toc377233912"/>
+      <w:bookmarkStart w:id="33" w:name="_Toc377250805"/>
       <w:r>
         <w:t>Coding Convention</w:t>
       </w:r>
@@ -13996,7 +14016,7 @@
         <w:rFonts w:asciiTheme="majorHAnsi" w:eastAsiaTheme="majorEastAsia" w:hAnsiTheme="majorHAnsi" w:cstheme="majorBidi"/>
         <w:noProof/>
       </w:rPr>
-      <w:t>1</w:t>
+      <w:t>5</w:t>
     </w:r>
     <w:r>
       <w:rPr>
@@ -17383,7 +17403,7 @@
 </file>
 
 <file path=customXml/itemProps1.xml><?xml version="1.0" encoding="utf-8"?>
-<ds:datastoreItem xmlns:ds="http://schemas.openxmlformats.org/officeDocument/2006/customXml" ds:itemID="{9EFA76FE-7D61-4FA8-BC98-D48F40AD7031}">
+<ds:datastoreItem xmlns:ds="http://schemas.openxmlformats.org/officeDocument/2006/customXml" ds:itemID="{778A8E25-6B32-41F7-A031-C6050A18B262}">
   <ds:schemaRefs>
     <ds:schemaRef ds:uri="http://schemas.openxmlformats.org/officeDocument/2006/bibliography"/>
   </ds:schemaRefs>

</xml_diff>